<commit_message>
Done with week 2 Efficiency
</commit_message>
<xml_diff>
--- a/Algoritmer notes/Power Point notes.docx
+++ b/Algoritmer notes/Power Point notes.docx
@@ -344,27 +344,7 @@
           <w:sz w:val="24"/>
           <w:szCs w:val="24"/>
         </w:rPr>
-        <w:t xml:space="preserve">There is </w:t>
-      </w:r>
-      <w:proofErr w:type="gramStart"/>
-      <w:r>
-        <w:rPr>
-          <w:i/>
-          <w:iCs/>
-          <w:sz w:val="24"/>
-          <w:szCs w:val="24"/>
-        </w:rPr>
-        <w:t>an</w:t>
-      </w:r>
-      <w:proofErr w:type="gramEnd"/>
-      <w:r>
-        <w:rPr>
-          <w:i/>
-          <w:iCs/>
-          <w:sz w:val="24"/>
-          <w:szCs w:val="24"/>
-        </w:rPr>
-        <w:t xml:space="preserve"> direct relationship between the actions we stipulate in an algorithm and the capabilities of the computer we use to execute it.</w:t>
+        <w:t>There is an direct relationship between the actions we stipulate in an algorithm and the capabilities of the computer we use to execute it.</w:t>
       </w:r>
     </w:p>
     <w:p>
@@ -1584,6 +1564,7 @@
         <w:rPr>
           <w:i/>
           <w:iCs/>
+          <w:noProof/>
           <w:sz w:val="24"/>
           <w:szCs w:val="24"/>
         </w:rPr>
@@ -2464,16 +2445,6 @@
           <w:szCs w:val="24"/>
         </w:rPr>
         <w:tab/>
-      </w:r>
-      <w:r>
-        <w:rPr>
-          <w:b/>
-          <w:bCs/>
-          <w:i/>
-          <w:iCs/>
-          <w:sz w:val="24"/>
-          <w:szCs w:val="24"/>
-        </w:rPr>
         <w:t>Efficiency</w:t>
       </w:r>
     </w:p>
@@ -2512,28 +2483,1421 @@
           <w:szCs w:val="24"/>
         </w:rPr>
         <w:tab/>
-      </w:r>
-      <w:r>
-        <w:rPr>
-          <w:b/>
-          <w:bCs/>
-          <w:i/>
-          <w:iCs/>
-          <w:sz w:val="24"/>
-          <w:szCs w:val="24"/>
-        </w:rPr>
         <w:t>2</w:t>
       </w:r>
     </w:p>
     <w:p>
       <w:pPr>
         <w:rPr>
-          <w:b/>
-          <w:bCs/>
-          <w:i/>
-          <w:iCs/>
-          <w:sz w:val="36"/>
-          <w:szCs w:val="36"/>
+          <w:sz w:val="24"/>
+          <w:szCs w:val="24"/>
+        </w:rPr>
+      </w:pPr>
+    </w:p>
+    <w:p>
+      <w:pPr>
+        <w:rPr>
+          <w:sz w:val="24"/>
+          <w:szCs w:val="24"/>
+        </w:rPr>
+      </w:pPr>
+      <w:r>
+        <w:rPr>
+          <w:sz w:val="24"/>
+          <w:szCs w:val="24"/>
+        </w:rPr>
+        <w:t>Takeaway</w:t>
+      </w:r>
+    </w:p>
+    <w:p>
+      <w:pPr>
+        <w:pStyle w:val="Listeavsnitt"/>
+        <w:numPr>
+          <w:ilvl w:val="0"/>
+          <w:numId w:val="2"/>
+        </w:numPr>
+        <w:rPr>
+          <w:sz w:val="24"/>
+          <w:szCs w:val="24"/>
+        </w:rPr>
+      </w:pPr>
+      <w:r>
+        <w:rPr>
+          <w:sz w:val="24"/>
+          <w:szCs w:val="24"/>
+        </w:rPr>
+        <w:t>Takeaway 1</w:t>
+      </w:r>
+    </w:p>
+    <w:p>
+      <w:pPr>
+        <w:pStyle w:val="Listeavsnitt"/>
+        <w:numPr>
+          <w:ilvl w:val="1"/>
+          <w:numId w:val="2"/>
+        </w:numPr>
+        <w:rPr>
+          <w:sz w:val="24"/>
+          <w:szCs w:val="24"/>
+        </w:rPr>
+      </w:pPr>
+      <w:r>
+        <w:rPr>
+          <w:sz w:val="24"/>
+          <w:szCs w:val="24"/>
+        </w:rPr>
+        <w:t>Benchmarking describes the programs but not the underling algorithms.</w:t>
+      </w:r>
+    </w:p>
+    <w:p>
+      <w:pPr>
+        <w:pStyle w:val="Listeavsnitt"/>
+        <w:numPr>
+          <w:ilvl w:val="0"/>
+          <w:numId w:val="2"/>
+        </w:numPr>
+        <w:rPr>
+          <w:sz w:val="24"/>
+          <w:szCs w:val="24"/>
+        </w:rPr>
+      </w:pPr>
+      <w:r>
+        <w:rPr>
+          <w:sz w:val="24"/>
+          <w:szCs w:val="24"/>
+        </w:rPr>
+        <w:t>Takeaway 2</w:t>
+      </w:r>
+    </w:p>
+    <w:p>
+      <w:pPr>
+        <w:pStyle w:val="Listeavsnitt"/>
+        <w:numPr>
+          <w:ilvl w:val="1"/>
+          <w:numId w:val="2"/>
+        </w:numPr>
+        <w:rPr>
+          <w:sz w:val="24"/>
+          <w:szCs w:val="24"/>
+        </w:rPr>
+      </w:pPr>
+      <w:r>
+        <w:rPr>
+          <w:sz w:val="24"/>
+          <w:szCs w:val="24"/>
+        </w:rPr>
+        <w:t>How we measure the time and space needed for a computation ultimately depends on the underlying computation model.</w:t>
+      </w:r>
+    </w:p>
+    <w:p>
+      <w:pPr>
+        <w:pStyle w:val="Listeavsnitt"/>
+        <w:numPr>
+          <w:ilvl w:val="0"/>
+          <w:numId w:val="2"/>
+        </w:numPr>
+        <w:rPr>
+          <w:sz w:val="24"/>
+          <w:szCs w:val="24"/>
+        </w:rPr>
+      </w:pPr>
+      <w:r>
+        <w:rPr>
+          <w:sz w:val="24"/>
+          <w:szCs w:val="24"/>
+        </w:rPr>
+        <w:t>Takeaway 3</w:t>
+      </w:r>
+    </w:p>
+    <w:p>
+      <w:pPr>
+        <w:pStyle w:val="Listeavsnitt"/>
+        <w:numPr>
+          <w:ilvl w:val="1"/>
+          <w:numId w:val="2"/>
+        </w:numPr>
+        <w:rPr>
+          <w:sz w:val="24"/>
+          <w:szCs w:val="24"/>
+        </w:rPr>
+      </w:pPr>
+      <w:r>
+        <w:rPr>
+          <w:sz w:val="24"/>
+          <w:szCs w:val="24"/>
+        </w:rPr>
+        <w:lastRenderedPageBreak/>
+        <w:t>The memory used in a computation boils down to the number of memory cells used to store</w:t>
+      </w:r>
+      <w:r>
+        <w:rPr>
+          <w:sz w:val="24"/>
+          <w:szCs w:val="24"/>
+        </w:rPr>
+        <w:t xml:space="preserve"> actual data. By convention, we will only account for intermediate results, discard inputs and outputs.</w:t>
+      </w:r>
+    </w:p>
+    <w:p>
+      <w:pPr>
+        <w:pStyle w:val="Listeavsnitt"/>
+        <w:numPr>
+          <w:ilvl w:val="0"/>
+          <w:numId w:val="2"/>
+        </w:numPr>
+        <w:rPr>
+          <w:sz w:val="24"/>
+          <w:szCs w:val="24"/>
+        </w:rPr>
+      </w:pPr>
+      <w:r>
+        <w:rPr>
+          <w:sz w:val="24"/>
+          <w:szCs w:val="24"/>
+        </w:rPr>
+        <w:t>Takeaway 4</w:t>
+      </w:r>
+    </w:p>
+    <w:p>
+      <w:pPr>
+        <w:pStyle w:val="Listeavsnitt"/>
+        <w:numPr>
+          <w:ilvl w:val="1"/>
+          <w:numId w:val="2"/>
+        </w:numPr>
+        <w:rPr>
+          <w:sz w:val="24"/>
+          <w:szCs w:val="24"/>
+        </w:rPr>
+      </w:pPr>
+      <w:r>
+        <w:rPr>
+          <w:sz w:val="24"/>
+          <w:szCs w:val="24"/>
+        </w:rPr>
+        <w:t>The time spent in a computation boils down to the time spent executing all the instructions.</w:t>
+      </w:r>
+    </w:p>
+    <w:p>
+      <w:pPr>
+        <w:pStyle w:val="Listeavsnitt"/>
+        <w:numPr>
+          <w:ilvl w:val="0"/>
+          <w:numId w:val="2"/>
+        </w:numPr>
+        <w:rPr>
+          <w:sz w:val="24"/>
+          <w:szCs w:val="24"/>
+        </w:rPr>
+      </w:pPr>
+      <w:r>
+        <w:rPr>
+          <w:sz w:val="24"/>
+          <w:szCs w:val="24"/>
+        </w:rPr>
+        <w:t>Takeaway 5</w:t>
+      </w:r>
+    </w:p>
+    <w:p>
+      <w:pPr>
+        <w:pStyle w:val="Listeavsnitt"/>
+        <w:numPr>
+          <w:ilvl w:val="1"/>
+          <w:numId w:val="2"/>
+        </w:numPr>
+        <w:rPr>
+          <w:sz w:val="24"/>
+          <w:szCs w:val="24"/>
+        </w:rPr>
+      </w:pPr>
+      <w:r>
+        <w:rPr>
+          <w:sz w:val="24"/>
+          <w:szCs w:val="24"/>
+        </w:rPr>
+        <w:t>In practice, we do not know precisely the RAM instructions that would be generated by a compiler so we will only account arithmetic and logic operations.</w:t>
+      </w:r>
+    </w:p>
+    <w:p>
+      <w:pPr>
+        <w:rPr>
+          <w:sz w:val="24"/>
+          <w:szCs w:val="24"/>
+        </w:rPr>
+      </w:pPr>
+    </w:p>
+    <w:p>
+      <w:pPr>
+        <w:pStyle w:val="Listeavsnitt"/>
+        <w:numPr>
+          <w:ilvl w:val="0"/>
+          <w:numId w:val="2"/>
+        </w:numPr>
+        <w:rPr>
+          <w:sz w:val="24"/>
+          <w:szCs w:val="24"/>
+        </w:rPr>
+      </w:pPr>
+      <w:r>
+        <w:rPr>
+          <w:sz w:val="24"/>
+          <w:szCs w:val="24"/>
+        </w:rPr>
+        <w:t>Computational Complexity</w:t>
+      </w:r>
+    </w:p>
+    <w:p>
+      <w:pPr>
+        <w:pStyle w:val="Listeavsnitt"/>
+        <w:numPr>
+          <w:ilvl w:val="1"/>
+          <w:numId w:val="2"/>
+        </w:numPr>
+        <w:rPr>
+          <w:sz w:val="24"/>
+          <w:szCs w:val="24"/>
+        </w:rPr>
+      </w:pPr>
+      <w:r>
+        <w:rPr>
+          <w:sz w:val="24"/>
+          <w:szCs w:val="24"/>
+        </w:rPr>
+        <w:t>The performance of a single computations.</w:t>
+      </w:r>
+    </w:p>
+    <w:p>
+      <w:pPr>
+        <w:pStyle w:val="Listeavsnitt"/>
+        <w:numPr>
+          <w:ilvl w:val="1"/>
+          <w:numId w:val="2"/>
+        </w:numPr>
+        <w:rPr>
+          <w:sz w:val="24"/>
+          <w:szCs w:val="24"/>
+        </w:rPr>
+      </w:pPr>
+      <w:r>
+        <w:rPr>
+          <w:sz w:val="24"/>
+          <w:szCs w:val="24"/>
+        </w:rPr>
+        <w:t>Estimate time and memory required by these computations using RAM and generalize higher-level code.</w:t>
+      </w:r>
+    </w:p>
+    <w:p>
+      <w:pPr>
+        <w:rPr>
+          <w:sz w:val="24"/>
+          <w:szCs w:val="24"/>
+        </w:rPr>
+      </w:pPr>
+    </w:p>
+    <w:p>
+      <w:pPr>
+        <w:pBdr>
+          <w:bottom w:val="single" w:sz="4" w:space="1" w:color="auto"/>
+        </w:pBdr>
+        <w:rPr>
+          <w:sz w:val="24"/>
+          <w:szCs w:val="24"/>
+        </w:rPr>
+      </w:pPr>
+      <w:r>
+        <w:rPr>
+          <w:sz w:val="24"/>
+          <w:szCs w:val="24"/>
+        </w:rPr>
+        <w:t>Algorithm analysis</w:t>
+      </w:r>
+    </w:p>
+    <w:p>
+      <w:pPr>
+        <w:rPr>
+          <w:sz w:val="24"/>
+          <w:szCs w:val="24"/>
+        </w:rPr>
+      </w:pPr>
+    </w:p>
+    <w:p>
+      <w:pPr>
+        <w:rPr>
+          <w:sz w:val="24"/>
+          <w:szCs w:val="24"/>
+        </w:rPr>
+      </w:pPr>
+      <w:r>
+        <w:rPr>
+          <w:sz w:val="24"/>
+          <w:szCs w:val="24"/>
+        </w:rPr>
+        <w:t>Takeaways</w:t>
+      </w:r>
+    </w:p>
+    <w:p>
+      <w:pPr>
+        <w:pStyle w:val="Listeavsnitt"/>
+        <w:numPr>
+          <w:ilvl w:val="0"/>
+          <w:numId w:val="2"/>
+        </w:numPr>
+        <w:rPr>
+          <w:sz w:val="24"/>
+          <w:szCs w:val="24"/>
+        </w:rPr>
+      </w:pPr>
+      <w:r>
+        <w:rPr>
+          <w:sz w:val="24"/>
+          <w:szCs w:val="24"/>
+        </w:rPr>
+        <w:t>Takeaway 1</w:t>
+      </w:r>
+    </w:p>
+    <w:p>
+      <w:pPr>
+        <w:pStyle w:val="Listeavsnitt"/>
+        <w:numPr>
+          <w:ilvl w:val="1"/>
+          <w:numId w:val="2"/>
+        </w:numPr>
+        <w:rPr>
+          <w:sz w:val="24"/>
+          <w:szCs w:val="24"/>
+        </w:rPr>
+      </w:pPr>
+      <w:r>
+        <w:rPr>
+          <w:sz w:val="24"/>
+          <w:szCs w:val="24"/>
+        </w:rPr>
+        <w:t>We model algorithms efficiency as a function from the input size to the measure of interest, be it time, space, or something else. This function allows us to make prediction.</w:t>
+      </w:r>
+    </w:p>
+    <w:p>
+      <w:pPr>
+        <w:pStyle w:val="Listeavsnitt"/>
+        <w:numPr>
+          <w:ilvl w:val="0"/>
+          <w:numId w:val="2"/>
+        </w:numPr>
+        <w:rPr>
+          <w:sz w:val="24"/>
+          <w:szCs w:val="24"/>
+        </w:rPr>
+      </w:pPr>
+      <w:r>
+        <w:rPr>
+          <w:sz w:val="24"/>
+          <w:szCs w:val="24"/>
+        </w:rPr>
+        <w:t>Takeaway 2</w:t>
+      </w:r>
+    </w:p>
+    <w:p>
+      <w:pPr>
+        <w:pStyle w:val="Listeavsnitt"/>
+        <w:numPr>
+          <w:ilvl w:val="1"/>
+          <w:numId w:val="2"/>
+        </w:numPr>
+        <w:rPr>
+          <w:sz w:val="24"/>
+          <w:szCs w:val="24"/>
+        </w:rPr>
+      </w:pPr>
+      <w:r>
+        <w:rPr>
+          <w:sz w:val="24"/>
+          <w:szCs w:val="24"/>
+        </w:rPr>
+        <w:t>Best, worst, and average cases all assume a given input size. They capture additional variations due to the actual data given.</w:t>
+      </w:r>
+    </w:p>
+    <w:p>
+      <w:pPr>
+        <w:pStyle w:val="Listeavsnitt"/>
+        <w:numPr>
+          <w:ilvl w:val="0"/>
+          <w:numId w:val="2"/>
+        </w:numPr>
+        <w:rPr>
+          <w:sz w:val="24"/>
+          <w:szCs w:val="24"/>
+        </w:rPr>
+      </w:pPr>
+      <w:r>
+        <w:rPr>
+          <w:sz w:val="24"/>
+          <w:szCs w:val="24"/>
+        </w:rPr>
+        <w:t>Takeaway 3</w:t>
+      </w:r>
+    </w:p>
+    <w:p>
+      <w:pPr>
+        <w:pStyle w:val="Listeavsnitt"/>
+        <w:numPr>
+          <w:ilvl w:val="1"/>
+          <w:numId w:val="2"/>
+        </w:numPr>
+        <w:rPr>
+          <w:sz w:val="24"/>
+          <w:szCs w:val="24"/>
+        </w:rPr>
+      </w:pPr>
+      <w:r>
+        <w:rPr>
+          <w:sz w:val="24"/>
+          <w:szCs w:val="24"/>
+        </w:rPr>
+        <w:t>The average case always requires additional assumptions that describes which inputs are the most likely. The analysis thus often relies on probabilities.</w:t>
+      </w:r>
+    </w:p>
+    <w:p>
+      <w:pPr>
+        <w:rPr>
+          <w:sz w:val="24"/>
+          <w:szCs w:val="24"/>
+        </w:rPr>
+      </w:pPr>
+    </w:p>
+    <w:p>
+      <w:pPr>
+        <w:pStyle w:val="Listeavsnitt"/>
+        <w:numPr>
+          <w:ilvl w:val="0"/>
+          <w:numId w:val="2"/>
+        </w:numPr>
+        <w:rPr>
+          <w:sz w:val="24"/>
+          <w:szCs w:val="24"/>
+        </w:rPr>
+      </w:pPr>
+      <w:r>
+        <w:rPr>
+          <w:sz w:val="24"/>
+          <w:szCs w:val="24"/>
+        </w:rPr>
+        <w:t>Best, Worst and Average Cases</w:t>
+      </w:r>
+    </w:p>
+    <w:p>
+      <w:pPr>
+        <w:pStyle w:val="Listeavsnitt"/>
+        <w:numPr>
+          <w:ilvl w:val="1"/>
+          <w:numId w:val="2"/>
+        </w:numPr>
+        <w:rPr>
+          <w:sz w:val="24"/>
+          <w:szCs w:val="24"/>
+        </w:rPr>
+      </w:pPr>
+      <w:r>
+        <w:rPr>
+          <w:sz w:val="24"/>
+          <w:szCs w:val="24"/>
+        </w:rPr>
+        <w:t>The best case, where the least number of resources is needed. That is the fastest scenario if we talk about time or the scenario that use the least memory.</w:t>
+      </w:r>
+    </w:p>
+    <w:p>
+      <w:pPr>
+        <w:pStyle w:val="Listeavsnitt"/>
+        <w:numPr>
+          <w:ilvl w:val="1"/>
+          <w:numId w:val="2"/>
+        </w:numPr>
+        <w:rPr>
+          <w:sz w:val="24"/>
+          <w:szCs w:val="24"/>
+        </w:rPr>
+      </w:pPr>
+      <w:r>
+        <w:rPr>
+          <w:sz w:val="24"/>
+          <w:szCs w:val="24"/>
+        </w:rPr>
+        <w:t>The worst case, which requires the most resources. If we consider runtime, that is the lowest execution paths.</w:t>
+      </w:r>
+    </w:p>
+    <w:p>
+      <w:pPr>
+        <w:rPr>
+          <w:sz w:val="24"/>
+          <w:szCs w:val="24"/>
+        </w:rPr>
+      </w:pPr>
+    </w:p>
+    <w:p>
+      <w:pPr>
+        <w:rPr>
+          <w:sz w:val="24"/>
+          <w:szCs w:val="24"/>
+        </w:rPr>
+      </w:pPr>
+    </w:p>
+    <w:p>
+      <w:pPr>
+        <w:pBdr>
+          <w:bottom w:val="single" w:sz="4" w:space="1" w:color="auto"/>
+        </w:pBdr>
+        <w:rPr>
+          <w:sz w:val="24"/>
+          <w:szCs w:val="24"/>
+        </w:rPr>
+      </w:pPr>
+      <w:r>
+        <w:rPr>
+          <w:sz w:val="24"/>
+          <w:szCs w:val="24"/>
+        </w:rPr>
+        <w:lastRenderedPageBreak/>
+        <w:t>Orders of Growth</w:t>
+      </w:r>
+    </w:p>
+    <w:p>
+      <w:pPr>
+        <w:rPr>
+          <w:sz w:val="24"/>
+          <w:szCs w:val="24"/>
+        </w:rPr>
+      </w:pPr>
+    </w:p>
+    <w:p>
+      <w:pPr>
+        <w:rPr>
+          <w:sz w:val="24"/>
+          <w:szCs w:val="24"/>
+        </w:rPr>
+      </w:pPr>
+      <w:r>
+        <w:rPr>
+          <w:sz w:val="24"/>
+          <w:szCs w:val="24"/>
+        </w:rPr>
+        <w:t>Takeaways</w:t>
+      </w:r>
+    </w:p>
+    <w:p>
+      <w:pPr>
+        <w:pStyle w:val="Listeavsnitt"/>
+        <w:numPr>
+          <w:ilvl w:val="0"/>
+          <w:numId w:val="2"/>
+        </w:numPr>
+        <w:rPr>
+          <w:sz w:val="24"/>
+          <w:szCs w:val="24"/>
+        </w:rPr>
+      </w:pPr>
+      <w:r>
+        <w:rPr>
+          <w:sz w:val="24"/>
+          <w:szCs w:val="24"/>
+        </w:rPr>
+        <w:t>Takeaway 1</w:t>
+      </w:r>
+    </w:p>
+    <w:p>
+      <w:pPr>
+        <w:pStyle w:val="Listeavsnitt"/>
+        <w:numPr>
+          <w:ilvl w:val="1"/>
+          <w:numId w:val="2"/>
+        </w:numPr>
+        <w:rPr>
+          <w:sz w:val="24"/>
+          <w:szCs w:val="24"/>
+        </w:rPr>
+      </w:pPr>
+      <w:r>
+        <w:rPr>
+          <w:sz w:val="24"/>
+          <w:szCs w:val="24"/>
+        </w:rPr>
+        <w:t>We compare algorithms efficiency by comparing their efficiency models. The comparison is seldom straightforward as best, worst, and average case comparisons may not agree.</w:t>
+      </w:r>
+    </w:p>
+    <w:p>
+      <w:pPr>
+        <w:pStyle w:val="Listeavsnitt"/>
+        <w:numPr>
+          <w:ilvl w:val="0"/>
+          <w:numId w:val="2"/>
+        </w:numPr>
+        <w:rPr>
+          <w:sz w:val="24"/>
+          <w:szCs w:val="24"/>
+        </w:rPr>
+      </w:pPr>
+      <w:r>
+        <w:rPr>
+          <w:sz w:val="24"/>
+          <w:szCs w:val="24"/>
+        </w:rPr>
+        <w:t>Takeaway 2</w:t>
+      </w:r>
+    </w:p>
+    <w:p>
+      <w:pPr>
+        <w:pStyle w:val="Listeavsnitt"/>
+        <w:numPr>
+          <w:ilvl w:val="1"/>
+          <w:numId w:val="2"/>
+        </w:numPr>
+        <w:rPr>
+          <w:sz w:val="24"/>
+          <w:szCs w:val="24"/>
+        </w:rPr>
+      </w:pPr>
+      <w:r>
+        <w:rPr>
+          <w:sz w:val="24"/>
+          <w:szCs w:val="24"/>
+        </w:rPr>
+        <w:t>Comparing the efficiency of algorithms is only meaningful when the efficiency models assume the same model of computation.</w:t>
+      </w:r>
+    </w:p>
+    <w:p>
+      <w:pPr>
+        <w:pStyle w:val="Listeavsnitt"/>
+        <w:numPr>
+          <w:ilvl w:val="0"/>
+          <w:numId w:val="2"/>
+        </w:numPr>
+        <w:rPr>
+          <w:sz w:val="24"/>
+          <w:szCs w:val="24"/>
+        </w:rPr>
+      </w:pPr>
+      <w:r>
+        <w:rPr>
+          <w:sz w:val="24"/>
+          <w:szCs w:val="24"/>
+        </w:rPr>
+        <w:t>Takeaway 3</w:t>
+      </w:r>
+    </w:p>
+    <w:p>
+      <w:pPr>
+        <w:pStyle w:val="Listeavsnitt"/>
+        <w:numPr>
+          <w:ilvl w:val="1"/>
+          <w:numId w:val="2"/>
+        </w:numPr>
+        <w:rPr>
+          <w:sz w:val="24"/>
+          <w:szCs w:val="24"/>
+        </w:rPr>
+      </w:pPr>
+      <w:r>
+        <w:rPr>
+          <w:sz w:val="24"/>
+          <w:szCs w:val="24"/>
+        </w:rPr>
+        <w:t>We use asymptotic analysis to simplify the models obtain from algorithm analysis. Any kind of bound can possible describe any kind of scenario.</w:t>
+      </w:r>
+    </w:p>
+    <w:p>
+      <w:pPr>
+        <w:rPr>
+          <w:sz w:val="24"/>
+          <w:szCs w:val="24"/>
+        </w:rPr>
+      </w:pPr>
+    </w:p>
+    <w:p>
+      <w:pPr>
+        <w:pStyle w:val="Listeavsnitt"/>
+        <w:numPr>
+          <w:ilvl w:val="0"/>
+          <w:numId w:val="2"/>
+        </w:numPr>
+        <w:rPr>
+          <w:sz w:val="24"/>
+          <w:szCs w:val="24"/>
+        </w:rPr>
+      </w:pPr>
+      <w:r>
+        <w:rPr>
+          <w:sz w:val="24"/>
+          <w:szCs w:val="24"/>
+        </w:rPr>
+        <w:t>Asymptotic Analysis</w:t>
+      </w:r>
+    </w:p>
+    <w:p>
+      <w:pPr>
+        <w:pStyle w:val="Listeavsnitt"/>
+        <w:numPr>
+          <w:ilvl w:val="1"/>
+          <w:numId w:val="2"/>
+        </w:numPr>
+        <w:rPr>
+          <w:sz w:val="24"/>
+          <w:szCs w:val="24"/>
+        </w:rPr>
+      </w:pPr>
+      <w:r>
+        <w:rPr>
+          <w:sz w:val="24"/>
+          <w:szCs w:val="24"/>
+        </w:rPr>
+        <w:t>Upper bounds (Big-O) are families of functions thar are always greater than f given a constant factor.</w:t>
+      </w:r>
+    </w:p>
+    <w:p>
+      <w:pPr>
+        <w:pStyle w:val="Listeavsnitt"/>
+        <w:numPr>
+          <w:ilvl w:val="1"/>
+          <w:numId w:val="2"/>
+        </w:numPr>
+        <w:rPr>
+          <w:sz w:val="24"/>
+          <w:szCs w:val="24"/>
+        </w:rPr>
+      </w:pPr>
+      <w:r>
+        <w:rPr>
+          <w:sz w:val="24"/>
+          <w:szCs w:val="24"/>
+        </w:rPr>
+        <w:t>Lower bounds (Big-</w:t>
+      </w:r>
+      <w:r>
+        <w:rPr>
+          <w:rFonts w:cstheme="minorHAnsi"/>
+          <w:sz w:val="24"/>
+          <w:szCs w:val="24"/>
+        </w:rPr>
+        <w:t>Ω</w:t>
+      </w:r>
+      <w:r>
+        <w:rPr>
+          <w:sz w:val="24"/>
+          <w:szCs w:val="24"/>
+        </w:rPr>
+        <w:t>) are families of functions that are always lesser f given a constant factor.</w:t>
+      </w:r>
+    </w:p>
+    <w:p>
+      <w:pPr>
+        <w:pStyle w:val="Listeavsnitt"/>
+        <w:numPr>
+          <w:ilvl w:val="1"/>
+          <w:numId w:val="2"/>
+        </w:numPr>
+        <w:rPr>
+          <w:sz w:val="24"/>
+          <w:szCs w:val="24"/>
+        </w:rPr>
+      </w:pPr>
+      <w:r>
+        <w:rPr>
+          <w:sz w:val="24"/>
+          <w:szCs w:val="24"/>
+        </w:rPr>
+        <w:t>Approximations are families of functions that resemble f given constant factors.</w:t>
+      </w:r>
+    </w:p>
+    <w:p>
+      <w:pPr>
+        <w:pStyle w:val="Listeavsnitt"/>
+        <w:numPr>
+          <w:ilvl w:val="0"/>
+          <w:numId w:val="2"/>
+        </w:numPr>
+        <w:rPr>
+          <w:sz w:val="24"/>
+          <w:szCs w:val="24"/>
+        </w:rPr>
+      </w:pPr>
+      <w:r>
+        <w:rPr>
+          <w:sz w:val="24"/>
+          <w:szCs w:val="24"/>
+        </w:rPr>
+        <w:t>Upper bounds</w:t>
+      </w:r>
+    </w:p>
+    <w:p>
+      <w:pPr>
+        <w:pStyle w:val="Listeavsnitt"/>
+        <w:numPr>
+          <w:ilvl w:val="1"/>
+          <w:numId w:val="2"/>
+        </w:numPr>
+        <w:rPr>
+          <w:sz w:val="24"/>
+          <w:szCs w:val="24"/>
+        </w:rPr>
+      </w:pPr>
+      <w:r>
+        <w:rPr>
+          <w:sz w:val="24"/>
+          <w:szCs w:val="24"/>
+        </w:rPr>
+        <w:t xml:space="preserve">Upper bounds are functions that are always greater for large inputs. If a function f admits an upper bound g, we can think of it as f </w:t>
+      </w:r>
+      <m:oMath>
+        <m:r>
+          <w:rPr>
+            <w:rFonts w:ascii="Cambria Math" w:hAnsi="Cambria Math"/>
+            <w:sz w:val="24"/>
+            <w:szCs w:val="24"/>
+          </w:rPr>
+          <m:t>≤</m:t>
+        </m:r>
+      </m:oMath>
+      <w:r>
+        <w:rPr>
+          <w:rFonts w:eastAsiaTheme="minorEastAsia"/>
+          <w:sz w:val="24"/>
+          <w:szCs w:val="24"/>
+        </w:rPr>
+        <w:t xml:space="preserve"> g.</w:t>
+      </w:r>
+    </w:p>
+    <w:p>
+      <w:pPr>
+        <w:rPr>
+          <w:sz w:val="24"/>
+          <w:szCs w:val="24"/>
+        </w:rPr>
+      </w:pPr>
+    </w:p>
+    <w:p>
+      <w:pPr>
+        <w:jc w:val="center"/>
+        <w:rPr>
+          <w:sz w:val="24"/>
+          <w:szCs w:val="24"/>
+        </w:rPr>
+      </w:pPr>
+      <w:r>
+        <w:rPr>
+          <w:sz w:val="24"/>
+          <w:szCs w:val="24"/>
+        </w:rPr>
+        <w:drawing>
+          <wp:inline distT="0" distB="0" distL="0" distR="0" wp14:anchorId="4099851B" wp14:editId="02ABF03D">
+            <wp:extent cx="2751058" cy="853514"/>
+            <wp:effectExtent l="0" t="0" r="0" b="3810"/>
+            <wp:docPr id="2" name="Bilde 2" descr="Et bilde som inneholder tekst&#10;&#10;Automatisk generert beskrivelse"/>
+            <wp:cNvGraphicFramePr>
+              <a:graphicFrameLocks xmlns:a="http://schemas.openxmlformats.org/drawingml/2006/main" noChangeAspect="1"/>
+            </wp:cNvGraphicFramePr>
+            <a:graphic xmlns:a="http://schemas.openxmlformats.org/drawingml/2006/main">
+              <a:graphicData uri="http://schemas.openxmlformats.org/drawingml/2006/picture">
+                <pic:pic xmlns:pic="http://schemas.openxmlformats.org/drawingml/2006/picture">
+                  <pic:nvPicPr>
+                    <pic:cNvPr id="2" name="Bilde 2" descr="Et bilde som inneholder tekst&#10;&#10;Automatisk generert beskrivelse"/>
+                    <pic:cNvPicPr/>
+                  </pic:nvPicPr>
+                  <pic:blipFill>
+                    <a:blip r:embed="rId6"/>
+                    <a:stretch>
+                      <a:fillRect/>
+                    </a:stretch>
+                  </pic:blipFill>
+                  <pic:spPr>
+                    <a:xfrm>
+                      <a:off x="0" y="0"/>
+                      <a:ext cx="2751058" cy="853514"/>
+                    </a:xfrm>
+                    <a:prstGeom prst="rect">
+                      <a:avLst/>
+                    </a:prstGeom>
+                  </pic:spPr>
+                </pic:pic>
+              </a:graphicData>
+            </a:graphic>
+          </wp:inline>
+        </w:drawing>
+      </w:r>
+    </w:p>
+    <w:p>
+      <w:pPr>
+        <w:pStyle w:val="Listeavsnitt"/>
+        <w:numPr>
+          <w:ilvl w:val="0"/>
+          <w:numId w:val="2"/>
+        </w:numPr>
+        <w:rPr>
+          <w:sz w:val="24"/>
+          <w:szCs w:val="24"/>
+        </w:rPr>
+      </w:pPr>
+      <w:r>
+        <w:rPr>
+          <w:sz w:val="24"/>
+          <w:szCs w:val="24"/>
+        </w:rPr>
+        <w:t>Lower bounds</w:t>
+      </w:r>
+    </w:p>
+    <w:p>
+      <w:pPr>
+        <w:pStyle w:val="Listeavsnitt"/>
+        <w:numPr>
+          <w:ilvl w:val="1"/>
+          <w:numId w:val="2"/>
+        </w:numPr>
+        <w:rPr>
+          <w:sz w:val="24"/>
+          <w:szCs w:val="24"/>
+        </w:rPr>
+      </w:pPr>
+      <w:r>
+        <w:rPr>
+          <w:sz w:val="24"/>
+          <w:szCs w:val="24"/>
+        </w:rPr>
+        <w:t>A lower bound is the counter part of an upper bound: This bound is a function that is “lesser” than the function of interest.</w:t>
+      </w:r>
+    </w:p>
+    <w:p>
+      <w:pPr>
+        <w:ind w:left="1080"/>
+        <w:rPr>
+          <w:sz w:val="24"/>
+          <w:szCs w:val="24"/>
+        </w:rPr>
+      </w:pPr>
+    </w:p>
+    <w:p>
+      <w:pPr>
+        <w:ind w:left="1080"/>
+        <w:jc w:val="center"/>
+        <w:rPr>
+          <w:sz w:val="24"/>
+          <w:szCs w:val="24"/>
+        </w:rPr>
+      </w:pPr>
+      <w:r>
+        <w:rPr>
+          <w:sz w:val="24"/>
+          <w:szCs w:val="24"/>
+        </w:rPr>
+        <w:drawing>
+          <wp:inline distT="0" distB="0" distL="0" distR="0" wp14:anchorId="62FAA31B" wp14:editId="47440EB3">
+            <wp:extent cx="2682472" cy="861135"/>
+            <wp:effectExtent l="0" t="0" r="3810" b="0"/>
+            <wp:docPr id="3" name="Bilde 3" descr="Et bilde som inneholder tekst&#10;&#10;Automatisk generert beskrivelse"/>
+            <wp:cNvGraphicFramePr>
+              <a:graphicFrameLocks xmlns:a="http://schemas.openxmlformats.org/drawingml/2006/main" noChangeAspect="1"/>
+            </wp:cNvGraphicFramePr>
+            <a:graphic xmlns:a="http://schemas.openxmlformats.org/drawingml/2006/main">
+              <a:graphicData uri="http://schemas.openxmlformats.org/drawingml/2006/picture">
+                <pic:pic xmlns:pic="http://schemas.openxmlformats.org/drawingml/2006/picture">
+                  <pic:nvPicPr>
+                    <pic:cNvPr id="3" name="Bilde 3" descr="Et bilde som inneholder tekst&#10;&#10;Automatisk generert beskrivelse"/>
+                    <pic:cNvPicPr/>
+                  </pic:nvPicPr>
+                  <pic:blipFill>
+                    <a:blip r:embed="rId7"/>
+                    <a:stretch>
+                      <a:fillRect/>
+                    </a:stretch>
+                  </pic:blipFill>
+                  <pic:spPr>
+                    <a:xfrm>
+                      <a:off x="0" y="0"/>
+                      <a:ext cx="2682472" cy="861135"/>
+                    </a:xfrm>
+                    <a:prstGeom prst="rect">
+                      <a:avLst/>
+                    </a:prstGeom>
+                  </pic:spPr>
+                </pic:pic>
+              </a:graphicData>
+            </a:graphic>
+          </wp:inline>
+        </w:drawing>
+      </w:r>
+    </w:p>
+    <w:p>
+      <w:pPr>
+        <w:pStyle w:val="Listeavsnitt"/>
+        <w:numPr>
+          <w:ilvl w:val="0"/>
+          <w:numId w:val="2"/>
+        </w:numPr>
+        <w:rPr>
+          <w:sz w:val="24"/>
+          <w:szCs w:val="24"/>
+        </w:rPr>
+      </w:pPr>
+      <w:r>
+        <w:rPr>
+          <w:sz w:val="24"/>
+          <w:szCs w:val="24"/>
+        </w:rPr>
+        <w:lastRenderedPageBreak/>
+        <w:t>Approximations</w:t>
+      </w:r>
+    </w:p>
+    <w:p>
+      <w:pPr>
+        <w:pStyle w:val="Listeavsnitt"/>
+        <w:numPr>
+          <w:ilvl w:val="1"/>
+          <w:numId w:val="2"/>
+        </w:numPr>
+        <w:rPr>
+          <w:sz w:val="24"/>
+          <w:szCs w:val="24"/>
+        </w:rPr>
+      </w:pPr>
+      <w:r>
+        <w:rPr>
+          <w:sz w:val="24"/>
+          <w:szCs w:val="24"/>
+        </w:rPr>
+        <w:t xml:space="preserve">Finally, we can also search a single function that approximates our model. This the big-Theta notation, which finds both an upper bound and a lower bound at the same time. </w:t>
+      </w:r>
+    </w:p>
+    <w:p>
+      <w:pPr>
+        <w:jc w:val="center"/>
+        <w:rPr>
+          <w:sz w:val="24"/>
+          <w:szCs w:val="24"/>
+        </w:rPr>
+      </w:pPr>
+      <w:r>
+        <w:rPr>
+          <w:sz w:val="24"/>
+          <w:szCs w:val="24"/>
+        </w:rPr>
+        <w:drawing>
+          <wp:inline distT="0" distB="0" distL="0" distR="0" wp14:anchorId="57273754" wp14:editId="4E58BE1D">
+            <wp:extent cx="2949196" cy="1082134"/>
+            <wp:effectExtent l="0" t="0" r="3810" b="3810"/>
+            <wp:docPr id="4" name="Bilde 4" descr="Et bilde som inneholder tekst&#10;&#10;Automatisk generert beskrivelse"/>
+            <wp:cNvGraphicFramePr>
+              <a:graphicFrameLocks xmlns:a="http://schemas.openxmlformats.org/drawingml/2006/main" noChangeAspect="1"/>
+            </wp:cNvGraphicFramePr>
+            <a:graphic xmlns:a="http://schemas.openxmlformats.org/drawingml/2006/main">
+              <a:graphicData uri="http://schemas.openxmlformats.org/drawingml/2006/picture">
+                <pic:pic xmlns:pic="http://schemas.openxmlformats.org/drawingml/2006/picture">
+                  <pic:nvPicPr>
+                    <pic:cNvPr id="4" name="Bilde 4" descr="Et bilde som inneholder tekst&#10;&#10;Automatisk generert beskrivelse"/>
+                    <pic:cNvPicPr/>
+                  </pic:nvPicPr>
+                  <pic:blipFill>
+                    <a:blip r:embed="rId8"/>
+                    <a:stretch>
+                      <a:fillRect/>
+                    </a:stretch>
+                  </pic:blipFill>
+                  <pic:spPr>
+                    <a:xfrm>
+                      <a:off x="0" y="0"/>
+                      <a:ext cx="2949196" cy="1082134"/>
+                    </a:xfrm>
+                    <a:prstGeom prst="rect">
+                      <a:avLst/>
+                    </a:prstGeom>
+                  </pic:spPr>
+                </pic:pic>
+              </a:graphicData>
+            </a:graphic>
+          </wp:inline>
+        </w:drawing>
+      </w:r>
+    </w:p>
+    <w:p>
+      <w:pPr>
+        <w:pStyle w:val="Listeavsnitt"/>
+        <w:numPr>
+          <w:ilvl w:val="0"/>
+          <w:numId w:val="2"/>
+        </w:numPr>
+        <w:rPr>
+          <w:sz w:val="24"/>
+          <w:szCs w:val="24"/>
+        </w:rPr>
+      </w:pPr>
+      <w:r>
+        <w:rPr>
+          <w:sz w:val="24"/>
+          <w:szCs w:val="24"/>
+        </w:rPr>
+        <w:t>Other bounds</w:t>
+      </w:r>
+    </w:p>
+    <w:p>
+      <w:pPr>
+        <w:pStyle w:val="Listeavsnitt"/>
+        <w:numPr>
+          <w:ilvl w:val="1"/>
+          <w:numId w:val="2"/>
+        </w:numPr>
+        <w:rPr>
+          <w:sz w:val="24"/>
+          <w:szCs w:val="24"/>
+        </w:rPr>
+      </w:pPr>
+      <w:r>
+        <w:rPr>
+          <w:sz w:val="24"/>
+          <w:szCs w:val="24"/>
+        </w:rPr>
+        <w:t xml:space="preserve">Little o – Little-o also represents a family of functions that accept an upper bound, but the definition is stricter. </w:t>
+      </w:r>
+    </w:p>
+    <w:p>
+      <w:pPr>
+        <w:jc w:val="center"/>
+        <w:rPr>
+          <w:sz w:val="24"/>
+          <w:szCs w:val="24"/>
+        </w:rPr>
+      </w:pPr>
+      <w:r>
+        <w:rPr>
+          <w:sz w:val="24"/>
+          <w:szCs w:val="24"/>
+        </w:rPr>
+        <w:drawing>
+          <wp:inline distT="0" distB="0" distL="0" distR="0" wp14:anchorId="00FFA548" wp14:editId="2F9CAA54">
+            <wp:extent cx="2972058" cy="815411"/>
+            <wp:effectExtent l="0" t="0" r="0" b="3810"/>
+            <wp:docPr id="5" name="Bilde 5" descr="Et bilde som inneholder tekst&#10;&#10;Automatisk generert beskrivelse"/>
+            <wp:cNvGraphicFramePr>
+              <a:graphicFrameLocks xmlns:a="http://schemas.openxmlformats.org/drawingml/2006/main" noChangeAspect="1"/>
+            </wp:cNvGraphicFramePr>
+            <a:graphic xmlns:a="http://schemas.openxmlformats.org/drawingml/2006/main">
+              <a:graphicData uri="http://schemas.openxmlformats.org/drawingml/2006/picture">
+                <pic:pic xmlns:pic="http://schemas.openxmlformats.org/drawingml/2006/picture">
+                  <pic:nvPicPr>
+                    <pic:cNvPr id="5" name="Bilde 5" descr="Et bilde som inneholder tekst&#10;&#10;Automatisk generert beskrivelse"/>
+                    <pic:cNvPicPr/>
+                  </pic:nvPicPr>
+                  <pic:blipFill>
+                    <a:blip r:embed="rId9"/>
+                    <a:stretch>
+                      <a:fillRect/>
+                    </a:stretch>
+                  </pic:blipFill>
+                  <pic:spPr>
+                    <a:xfrm>
+                      <a:off x="0" y="0"/>
+                      <a:ext cx="2972058" cy="815411"/>
+                    </a:xfrm>
+                    <a:prstGeom prst="rect">
+                      <a:avLst/>
+                    </a:prstGeom>
+                  </pic:spPr>
+                </pic:pic>
+              </a:graphicData>
+            </a:graphic>
+          </wp:inline>
+        </w:drawing>
+      </w:r>
+    </w:p>
+    <w:p>
+      <w:pPr>
+        <w:pStyle w:val="Listeavsnitt"/>
+        <w:numPr>
+          <w:ilvl w:val="1"/>
+          <w:numId w:val="2"/>
+        </w:numPr>
+        <w:rPr>
+          <w:sz w:val="24"/>
+          <w:szCs w:val="24"/>
+        </w:rPr>
+      </w:pPr>
+      <w:r>
+        <w:rPr>
+          <w:sz w:val="24"/>
+          <w:szCs w:val="24"/>
+        </w:rPr>
+        <w:t xml:space="preserve">Little-w – Just as bi-Omega is the counter part of Big-O, little-w is the counterpart of little-o. </w:t>
+      </w:r>
+    </w:p>
+    <w:p>
+      <w:pPr>
+        <w:rPr>
+          <w:sz w:val="24"/>
+          <w:szCs w:val="24"/>
+        </w:rPr>
+      </w:pPr>
+    </w:p>
+    <w:p>
+      <w:pPr>
+        <w:jc w:val="center"/>
+        <w:rPr>
+          <w:sz w:val="24"/>
+          <w:szCs w:val="24"/>
+        </w:rPr>
+      </w:pPr>
+      <w:r>
+        <w:rPr>
+          <w:sz w:val="24"/>
+          <w:szCs w:val="24"/>
+        </w:rPr>
+        <w:drawing>
+          <wp:inline distT="0" distB="0" distL="0" distR="0" wp14:anchorId="34E6CF33" wp14:editId="7AFF4978">
+            <wp:extent cx="2758679" cy="876376"/>
+            <wp:effectExtent l="0" t="0" r="3810" b="0"/>
+            <wp:docPr id="6" name="Bilde 6" descr="Et bilde som inneholder tekst&#10;&#10;Automatisk generert beskrivelse"/>
+            <wp:cNvGraphicFramePr>
+              <a:graphicFrameLocks xmlns:a="http://schemas.openxmlformats.org/drawingml/2006/main" noChangeAspect="1"/>
+            </wp:cNvGraphicFramePr>
+            <a:graphic xmlns:a="http://schemas.openxmlformats.org/drawingml/2006/main">
+              <a:graphicData uri="http://schemas.openxmlformats.org/drawingml/2006/picture">
+                <pic:pic xmlns:pic="http://schemas.openxmlformats.org/drawingml/2006/picture">
+                  <pic:nvPicPr>
+                    <pic:cNvPr id="6" name="Bilde 6" descr="Et bilde som inneholder tekst&#10;&#10;Automatisk generert beskrivelse"/>
+                    <pic:cNvPicPr/>
+                  </pic:nvPicPr>
+                  <pic:blipFill>
+                    <a:blip r:embed="rId10"/>
+                    <a:stretch>
+                      <a:fillRect/>
+                    </a:stretch>
+                  </pic:blipFill>
+                  <pic:spPr>
+                    <a:xfrm>
+                      <a:off x="0" y="0"/>
+                      <a:ext cx="2758679" cy="876376"/>
+                    </a:xfrm>
+                    <a:prstGeom prst="rect">
+                      <a:avLst/>
+                    </a:prstGeom>
+                  </pic:spPr>
+                </pic:pic>
+              </a:graphicData>
+            </a:graphic>
+          </wp:inline>
+        </w:drawing>
+      </w:r>
+    </w:p>
+    <w:p>
+      <w:pPr>
+        <w:rPr>
+          <w:sz w:val="24"/>
+          <w:szCs w:val="24"/>
+        </w:rPr>
+      </w:pPr>
+    </w:p>
+    <w:p>
+      <w:pPr>
+        <w:rPr>
+          <w:sz w:val="24"/>
+          <w:szCs w:val="24"/>
+        </w:rPr>
+      </w:pPr>
+    </w:p>
+    <w:p>
+      <w:pPr>
+        <w:pBdr>
+          <w:bottom w:val="single" w:sz="4" w:space="1" w:color="auto"/>
+        </w:pBdr>
+        <w:rPr>
+          <w:b/>
+          <w:bCs/>
+          <w:i/>
+          <w:iCs/>
+          <w:sz w:val="24"/>
+          <w:szCs w:val="24"/>
+        </w:rPr>
+      </w:pPr>
+      <w:r>
+        <w:rPr>
+          <w:b/>
+          <w:bCs/>
+          <w:i/>
+          <w:iCs/>
+          <w:sz w:val="24"/>
+          <w:szCs w:val="24"/>
+        </w:rPr>
+        <w:t>Topic:</w:t>
+      </w:r>
+      <w:r>
+        <w:rPr>
+          <w:b/>
+          <w:bCs/>
+          <w:i/>
+          <w:iCs/>
+          <w:sz w:val="24"/>
+          <w:szCs w:val="24"/>
+        </w:rPr>
+        <w:tab/>
+      </w:r>
+      <w:r>
+        <w:rPr>
+          <w:b/>
+          <w:bCs/>
+          <w:i/>
+          <w:iCs/>
+          <w:sz w:val="24"/>
+          <w:szCs w:val="24"/>
+        </w:rPr>
+        <w:t>Arrays</w:t>
+      </w:r>
+    </w:p>
+    <w:p>
+      <w:pPr>
+        <w:pBdr>
+          <w:bottom w:val="single" w:sz="4" w:space="1" w:color="auto"/>
+        </w:pBdr>
+        <w:rPr>
+          <w:b/>
+          <w:bCs/>
+          <w:i/>
+          <w:iCs/>
+          <w:sz w:val="24"/>
+          <w:szCs w:val="24"/>
+        </w:rPr>
+      </w:pPr>
+      <w:r>
+        <w:rPr>
+          <w:b/>
+          <w:bCs/>
+          <w:i/>
+          <w:iCs/>
+          <w:sz w:val="24"/>
+          <w:szCs w:val="24"/>
+        </w:rPr>
+        <w:t>Week:</w:t>
+      </w:r>
+      <w:r>
+        <w:rPr>
+          <w:b/>
+          <w:bCs/>
+          <w:i/>
+          <w:iCs/>
+          <w:sz w:val="24"/>
+          <w:szCs w:val="24"/>
+        </w:rPr>
+        <w:tab/>
+      </w:r>
+      <w:r>
+        <w:rPr>
+          <w:b/>
+          <w:bCs/>
+          <w:i/>
+          <w:iCs/>
+          <w:sz w:val="24"/>
+          <w:szCs w:val="24"/>
+        </w:rPr>
+        <w:t>3</w:t>
+      </w:r>
+    </w:p>
+    <w:p>
+      <w:pPr>
+        <w:tabs>
+          <w:tab w:val="left" w:pos="3936"/>
+        </w:tabs>
+        <w:rPr>
+          <w:sz w:val="24"/>
+          <w:szCs w:val="24"/>
         </w:rPr>
       </w:pPr>
     </w:p>
@@ -3548,6 +4912,16 @@
       <w:contextualSpacing/>
     </w:pPr>
   </w:style>
+  <w:style w:type="character" w:styleId="Plassholdertekst">
+    <w:name w:val="Placeholder Text"/>
+    <w:basedOn w:val="Standardskriftforavsnitt"/>
+    <w:uiPriority w:val="99"/>
+    <w:semiHidden/>
+    <w:rsid w:val="00D84BB5"/>
+    <w:rPr>
+      <w:color w:val="808080"/>
+    </w:rPr>
+  </w:style>
 </w:styles>
 </file>
 

</xml_diff>